<commit_message>
updated wave dir and wave spreading doc
</commit_message>
<xml_diff>
--- a/ghpages_guidelines.docx
+++ b/ghpages_guidelines.docx
@@ -5,22 +5,33 @@
     <w:p>
       <w:pPr>
         <w:rPr>
-          <w:sz w:val="28"/>
-        </w:rPr>
-      </w:pPr>
-      <w:proofErr w:type="spellStart"/>
-      <w:r>
-        <w:rPr>
-          <w:sz w:val="28"/>
-        </w:rPr>
-        <w:t>gh</w:t>
-      </w:r>
-      <w:proofErr w:type="spellEnd"/>
-      <w:r>
-        <w:rPr>
-          <w:sz w:val="28"/>
-        </w:rPr>
-        <w:t>-pages best practices</w:t>
+          <w:b/>
+          <w:sz w:val="24"/>
+          <w:szCs w:val="24"/>
+        </w:rPr>
+      </w:pPr>
+      <w:r>
+        <w:rPr>
+          <w:sz w:val="24"/>
+          <w:szCs w:val="24"/>
+        </w:rPr>
+        <w:t>NOTES</w:t>
+      </w:r>
+      <w:r>
+        <w:rPr>
+          <w:b/>
+          <w:sz w:val="24"/>
+          <w:szCs w:val="24"/>
+        </w:rPr>
+        <w:t>/</w:t>
+      </w:r>
+      <w:r>
+        <w:rPr>
+          <w:b/>
+          <w:sz w:val="24"/>
+          <w:szCs w:val="24"/>
+        </w:rPr>
+        <w:t>ACTIONS</w:t>
       </w:r>
     </w:p>
     <w:p>
@@ -31,14 +42,18 @@
           <w:numId w:val="1"/>
         </w:numPr>
         <w:rPr>
-          <w:sz w:val="28"/>
-        </w:rPr>
-      </w:pPr>
-      <w:r>
-        <w:rPr>
-          <w:sz w:val="28"/>
-        </w:rPr>
-        <w:t>Run spell check (not built into most text editors)</w:t>
+          <w:b/>
+          <w:sz w:val="24"/>
+          <w:szCs w:val="24"/>
+        </w:rPr>
+      </w:pPr>
+      <w:r>
+        <w:rPr>
+          <w:b/>
+          <w:sz w:val="24"/>
+          <w:szCs w:val="24"/>
+        </w:rPr>
+        <w:t>Find a text editor with directory search function and spell check</w:t>
       </w:r>
     </w:p>
     <w:p>
@@ -49,99 +64,16 @@
           <w:numId w:val="1"/>
         </w:numPr>
         <w:rPr>
-          <w:sz w:val="28"/>
-        </w:rPr>
-      </w:pPr>
-      <w:r>
-        <w:rPr>
-          <w:sz w:val="28"/>
-        </w:rPr>
-        <w:t>make clean</w:t>
-      </w:r>
-      <w:r>
-        <w:rPr>
-          <w:sz w:val="28"/>
-        </w:rPr>
-        <w:br/>
-        <w:t>make html</w:t>
-      </w:r>
-    </w:p>
-    <w:p>
-      <w:pPr>
-        <w:pStyle w:val="ListParagraph"/>
-        <w:numPr>
-          <w:ilvl w:val="0"/>
-          <w:numId w:val="1"/>
-        </w:numPr>
-        <w:rPr>
-          <w:sz w:val="28"/>
-        </w:rPr>
-      </w:pPr>
-      <w:r>
-        <w:rPr>
-          <w:sz w:val="28"/>
-        </w:rPr>
-        <w:t>`*.mat` to refer to file extension</w:t>
-      </w:r>
-    </w:p>
-    <w:p>
-      <w:pPr>
-        <w:pStyle w:val="ListParagraph"/>
-        <w:numPr>
-          <w:ilvl w:val="0"/>
-          <w:numId w:val="1"/>
-        </w:numPr>
-        <w:rPr>
-          <w:sz w:val="28"/>
-        </w:rPr>
-      </w:pPr>
-      <w:r>
-        <w:rPr>
-          <w:sz w:val="28"/>
-        </w:rPr>
-        <w:t>`$CASE` to refer to case directory</w:t>
-      </w:r>
-    </w:p>
-    <w:p>
-      <w:pPr>
-        <w:pStyle w:val="ListParagraph"/>
-        <w:numPr>
-          <w:ilvl w:val="0"/>
-          <w:numId w:val="1"/>
-        </w:numPr>
-        <w:rPr>
-          <w:sz w:val="28"/>
-        </w:rPr>
-      </w:pPr>
-      <w:r>
-        <w:rPr>
-          <w:sz w:val="28"/>
-        </w:rPr>
-        <w:t>`$</w:t>
-      </w:r>
-      <w:r>
-        <w:rPr>
-          <w:sz w:val="28"/>
-        </w:rPr>
-        <w:t>SOURCE</w:t>
-      </w:r>
-      <w:r>
-        <w:rPr>
-          <w:sz w:val="28"/>
-        </w:rPr>
-        <w:t xml:space="preserve">` to refer to </w:t>
-      </w:r>
-      <w:r>
-        <w:rPr>
-          <w:sz w:val="28"/>
-        </w:rPr>
-        <w:t>source</w:t>
-      </w:r>
-      <w:r>
-        <w:rPr>
-          <w:sz w:val="28"/>
-        </w:rPr>
-        <w:t xml:space="preserve"> directory</w:t>
+          <w:sz w:val="24"/>
+          <w:szCs w:val="24"/>
+        </w:rPr>
+      </w:pPr>
+      <w:r>
+        <w:rPr>
+          <w:sz w:val="24"/>
+          <w:szCs w:val="24"/>
+        </w:rPr>
+        <w:t>$CASE directory is described before $SOURCE</w:t>
       </w:r>
     </w:p>
     <w:p>
@@ -154,183 +86,54 @@
         <w:contextualSpacing/>
         <w:rPr>
           <w:rFonts w:eastAsia="Times New Roman"/>
+          <w:sz w:val="24"/>
+          <w:szCs w:val="24"/>
         </w:rPr>
       </w:pPr>
       <w:r>
         <w:rPr>
           <w:rFonts w:eastAsia="Times New Roman"/>
           <w:color w:val="FF0000"/>
-        </w:rPr>
-        <w:t>Is the comment below stating we are going to eliminate the hyphen in the following words?</w:t>
-      </w:r>
-    </w:p>
-    <w:p>
-      <w:pPr>
-        <w:pStyle w:val="ListParagraph"/>
-        <w:numPr>
-          <w:ilvl w:val="0"/>
-          <w:numId w:val="1"/>
-        </w:numPr>
-        <w:rPr>
-          <w:sz w:val="28"/>
-        </w:rPr>
-      </w:pPr>
-      <w:r>
-        <w:rPr>
-          <w:sz w:val="28"/>
-        </w:rPr>
-        <w:t>non-linear vs nonlinear</w:t>
-      </w:r>
-    </w:p>
-    <w:p>
-      <w:pPr>
-        <w:pStyle w:val="ListParagraph"/>
-        <w:numPr>
-          <w:ilvl w:val="0"/>
-          <w:numId w:val="1"/>
-        </w:numPr>
-        <w:rPr>
-          <w:sz w:val="28"/>
-        </w:rPr>
-      </w:pPr>
-      <w:r>
-        <w:rPr>
-          <w:sz w:val="28"/>
-        </w:rPr>
-        <w:t>non-dimensional vs nondimensional</w:t>
-      </w:r>
-    </w:p>
-    <w:p>
-      <w:pPr>
-        <w:pStyle w:val="ListParagraph"/>
-        <w:numPr>
-          <w:ilvl w:val="0"/>
-          <w:numId w:val="1"/>
-        </w:numPr>
-        <w:rPr>
-          <w:sz w:val="28"/>
-        </w:rPr>
-      </w:pPr>
-      <w:r>
-        <w:rPr>
-          <w:sz w:val="28"/>
-        </w:rPr>
-        <w:t>drive-train vs drivetrain</w:t>
-      </w:r>
-    </w:p>
-    <w:p>
-      <w:pPr>
-        <w:pStyle w:val="ListParagraph"/>
-        <w:numPr>
-          <w:ilvl w:val="0"/>
-          <w:numId w:val="1"/>
-        </w:numPr>
-        <w:rPr>
-          <w:sz w:val="28"/>
-        </w:rPr>
-      </w:pPr>
-      <w:r>
-        <w:rPr>
-          <w:b/>
-          <w:sz w:val="28"/>
-        </w:rPr>
-        <w:t>post-processing</w:t>
-      </w:r>
-      <w:r>
-        <w:rPr>
-          <w:sz w:val="28"/>
-        </w:rPr>
-        <w:t xml:space="preserve"> vs </w:t>
-      </w:r>
-      <w:r>
-        <w:rPr>
-          <w:sz w:val="28"/>
-        </w:rPr>
-        <w:t>postprocessing</w:t>
-      </w:r>
-    </w:p>
-    <w:p>
-      <w:pPr>
-        <w:pStyle w:val="ListParagraph"/>
-        <w:rPr>
-          <w:sz w:val="28"/>
-        </w:rPr>
-      </w:pPr>
-      <w:bookmarkStart w:id="0" w:name="_GoBack"/>
-      <w:bookmarkEnd w:id="0"/>
-    </w:p>
-    <w:p>
-      <w:pPr>
-        <w:rPr>
-          <w:b/>
-          <w:sz w:val="28"/>
-        </w:rPr>
-      </w:pPr>
-    </w:p>
-    <w:p>
-      <w:pPr>
-        <w:rPr>
-          <w:b/>
-          <w:sz w:val="28"/>
-        </w:rPr>
-      </w:pPr>
-      <w:r>
-        <w:rPr>
-          <w:sz w:val="28"/>
-        </w:rPr>
-        <w:t>NOTES</w:t>
-      </w:r>
-      <w:r>
-        <w:rPr>
-          <w:b/>
-          <w:sz w:val="28"/>
-        </w:rPr>
-        <w:t>/</w:t>
-      </w:r>
-      <w:r>
-        <w:rPr>
-          <w:b/>
-          <w:sz w:val="28"/>
-        </w:rPr>
-        <w:t>ACTIONS</w:t>
-      </w:r>
-    </w:p>
-    <w:p>
-      <w:pPr>
-        <w:pStyle w:val="ListParagraph"/>
-        <w:numPr>
-          <w:ilvl w:val="0"/>
-          <w:numId w:val="1"/>
-        </w:numPr>
-        <w:rPr>
-          <w:b/>
-          <w:sz w:val="28"/>
-        </w:rPr>
-      </w:pPr>
-      <w:r>
-        <w:rPr>
-          <w:b/>
-          <w:sz w:val="28"/>
-        </w:rPr>
-        <w:t>Find a text editor with directory search function and spell check</w:t>
-      </w:r>
-    </w:p>
-    <w:p>
-      <w:pPr>
-        <w:pStyle w:val="ListParagraph"/>
-        <w:numPr>
-          <w:ilvl w:val="0"/>
-          <w:numId w:val="1"/>
-        </w:numPr>
-        <w:rPr>
-          <w:sz w:val="28"/>
-        </w:rPr>
-      </w:pPr>
-      <w:r>
-        <w:rPr>
-          <w:sz w:val="28"/>
-        </w:rPr>
-        <w:t>$CASE directory is described before $SOURCE</w:t>
+          <w:sz w:val="24"/>
+          <w:szCs w:val="24"/>
+        </w:rPr>
+        <w:t xml:space="preserve">Is this a problem? In the Overview section where $CASE is introduced we are describing all the files that would need to be in a single </w:t>
+      </w:r>
+      <w:r>
+        <w:rPr>
+          <w:rFonts w:eastAsia="Times New Roman"/>
+          <w:color w:val="FF0000"/>
+          <w:sz w:val="24"/>
+          <w:szCs w:val="24"/>
+        </w:rPr>
+        <w:t>folder,</w:t>
+      </w:r>
+      <w:r>
+        <w:rPr>
+          <w:rFonts w:eastAsia="Times New Roman"/>
+          <w:color w:val="FF0000"/>
+          <w:sz w:val="24"/>
+          <w:szCs w:val="24"/>
+        </w:rPr>
+        <w:t xml:space="preserve"> so WEC-Sim can find all the right input files. In Code Structure where $SOURCE is defined more information is provided on where the source code and the objects, libraries, etc are located. The location of $SOURCE and $CASE can be </w:t>
+      </w:r>
+      <w:r>
+        <w:rPr>
+          <w:rFonts w:eastAsia="Times New Roman"/>
+          <w:color w:val="FF0000"/>
+          <w:sz w:val="24"/>
+          <w:szCs w:val="24"/>
+        </w:rPr>
+        <w:t>separate,</w:t>
+      </w:r>
+      <w:r>
+        <w:rPr>
+          <w:rFonts w:eastAsia="Times New Roman"/>
+          <w:color w:val="FF0000"/>
+          <w:sz w:val="24"/>
+          <w:szCs w:val="24"/>
+        </w:rPr>
+        <w:t xml:space="preserve"> and I don’t think we need to adjust where each directory is defined/described.</w:t>
       </w:r>
     </w:p>
     <w:p>
@@ -343,64 +146,47 @@
         <w:contextualSpacing/>
         <w:rPr>
           <w:rFonts w:eastAsia="Times New Roman"/>
-          <w:sz w:val="28"/>
-          <w:szCs w:val="28"/>
-        </w:rPr>
-      </w:pPr>
-      <w:r>
-        <w:rPr>
-          <w:rFonts w:eastAsia="Times New Roman"/>
-          <w:color w:val="FF0000"/>
-        </w:rPr>
-        <w:t xml:space="preserve">Is this a problem? In the Overview section where $CASE is introduced we are describing all the files that would need to be in a single </w:t>
-      </w:r>
-      <w:proofErr w:type="gramStart"/>
-      <w:r>
-        <w:rPr>
-          <w:rFonts w:eastAsia="Times New Roman"/>
-          <w:color w:val="FF0000"/>
-        </w:rPr>
-        <w:t>folder</w:t>
-      </w:r>
-      <w:proofErr w:type="gramEnd"/>
-      <w:r>
-        <w:rPr>
-          <w:rFonts w:eastAsia="Times New Roman"/>
-          <w:color w:val="FF0000"/>
-        </w:rPr>
-        <w:t xml:space="preserve"> so WEC-Sim can find all the right input files. In Code Structure where $SOURCE is defined more information is provided on where the source code and the objects, libraries, </w:t>
-      </w:r>
-      <w:proofErr w:type="spellStart"/>
-      <w:r>
-        <w:rPr>
-          <w:rFonts w:eastAsia="Times New Roman"/>
-          <w:color w:val="FF0000"/>
-        </w:rPr>
-        <w:t>etc</w:t>
-      </w:r>
-      <w:proofErr w:type="spellEnd"/>
-      <w:r>
-        <w:rPr>
-          <w:rFonts w:eastAsia="Times New Roman"/>
-          <w:color w:val="FF0000"/>
-        </w:rPr>
-        <w:t xml:space="preserve"> are located. The location of $SOURCE and $CASE can be </w:t>
-      </w:r>
-      <w:proofErr w:type="gramStart"/>
-      <w:r>
-        <w:rPr>
-          <w:rFonts w:eastAsia="Times New Roman"/>
-          <w:color w:val="FF0000"/>
-        </w:rPr>
-        <w:t>separate</w:t>
-      </w:r>
-      <w:proofErr w:type="gramEnd"/>
-      <w:r>
-        <w:rPr>
-          <w:rFonts w:eastAsia="Times New Roman"/>
-          <w:color w:val="FF0000"/>
-        </w:rPr>
-        <w:t xml:space="preserve"> and I don’t think we need to adjust where each directory is defined/described.</w:t>
+          <w:sz w:val="24"/>
+          <w:szCs w:val="24"/>
+        </w:rPr>
+      </w:pPr>
+      <w:r>
+        <w:rPr>
+          <w:rFonts w:eastAsia="Times New Roman"/>
+          <w:color w:val="7030A0"/>
+          <w:sz w:val="24"/>
+          <w:szCs w:val="24"/>
+        </w:rPr>
+        <w:t xml:space="preserve">Looking through the </w:t>
+      </w:r>
+      <w:bookmarkStart w:id="0" w:name="_GoBack"/>
+      <w:bookmarkEnd w:id="0"/>
+      <w:r>
+        <w:rPr>
+          <w:rFonts w:eastAsia="Times New Roman"/>
+          <w:color w:val="7030A0"/>
+          <w:sz w:val="24"/>
+          <w:szCs w:val="24"/>
+        </w:rPr>
+        <w:t xml:space="preserve">documentation, we reference the $SOURCE directory in the Getting Started section without defining it explicitly. I think the easiest way to handle this is by defending $SOURCE in the Install WEC-Sim subsection, specifically in Step 1. </w:t>
+      </w:r>
+      <w:r>
+        <w:rPr>
+          <w:rFonts w:eastAsia="Times New Roman"/>
+          <w:color w:val="7030A0"/>
+          <w:sz w:val="24"/>
+          <w:szCs w:val="24"/>
+        </w:rPr>
+        <w:t>Add WEC-Sim Source Code to MATLAB Path</w:t>
+      </w:r>
+      <w:r>
+        <w:rPr>
+          <w:rFonts w:eastAsia="Times New Roman"/>
+          <w:color w:val="7030A0"/>
+          <w:sz w:val="24"/>
+          <w:szCs w:val="24"/>
+        </w:rPr>
+        <w:t xml:space="preserve">. It is mentioned here but not explicitly defined. </w:t>
       </w:r>
     </w:p>
     <w:p>
@@ -411,12 +197,14 @@
           <w:numId w:val="1"/>
         </w:numPr>
         <w:rPr>
-          <w:sz w:val="28"/>
-        </w:rPr>
-      </w:pPr>
-      <w:r>
-        <w:rPr>
-          <w:sz w:val="28"/>
+          <w:sz w:val="24"/>
+          <w:szCs w:val="24"/>
+        </w:rPr>
+      </w:pPr>
+      <w:r>
+        <w:rPr>
+          <w:sz w:val="24"/>
+          <w:szCs w:val="24"/>
         </w:rPr>
         <w:t>Duplicate references, one in Tutorials, the other in Theory</w:t>
       </w:r>
@@ -429,31 +217,116 @@
           <w:numId w:val="1"/>
         </w:numPr>
         <w:rPr>
-          <w:sz w:val="28"/>
+          <w:sz w:val="24"/>
+          <w:szCs w:val="24"/>
         </w:rPr>
       </w:pPr>
       <w:r>
         <w:rPr>
           <w:rFonts w:eastAsia="Times New Roman"/>
           <w:color w:val="FF0000"/>
-        </w:rPr>
-        <w:t xml:space="preserve">K. </w:t>
-      </w:r>
-      <w:proofErr w:type="gramStart"/>
-      <w:r>
-        <w:rPr>
-          <w:rFonts w:eastAsia="Times New Roman"/>
-          <w:color w:val="FF0000"/>
-        </w:rPr>
-        <w:t>Ruehl,…</w:t>
-      </w:r>
-      <w:proofErr w:type="gramEnd"/>
-      <w:r>
-        <w:rPr>
-          <w:rFonts w:eastAsia="Times New Roman"/>
-          <w:color w:val="FF0000"/>
-        </w:rPr>
-        <w:t>, 2014, wasn’t cited in the theory documentation. I removed it from the theory bibliography.</w:t>
+          <w:sz w:val="24"/>
+          <w:szCs w:val="24"/>
+        </w:rPr>
+        <w:t>K. Ruehl,…, 2014, wasn’t cited in the theory documentation. I removed it from the theory bibliography.</w:t>
+      </w:r>
+    </w:p>
+    <w:p>
+      <w:pPr>
+        <w:pStyle w:val="ListParagraph"/>
+        <w:numPr>
+          <w:ilvl w:val="1"/>
+          <w:numId w:val="1"/>
+        </w:numPr>
+        <w:rPr>
+          <w:sz w:val="24"/>
+          <w:szCs w:val="24"/>
+        </w:rPr>
+      </w:pPr>
+      <w:r>
+        <w:rPr>
+          <w:rFonts w:eastAsia="Times New Roman"/>
+          <w:color w:val="7030A0"/>
+          <w:sz w:val="24"/>
+          <w:szCs w:val="24"/>
+        </w:rPr>
+        <w:t xml:space="preserve">Thanks. I’m still getting 3 other duplicate </w:t>
+      </w:r>
+      <w:r>
+        <w:rPr>
+          <w:rFonts w:eastAsia="Times New Roman"/>
+          <w:color w:val="7030A0"/>
+          <w:sz w:val="24"/>
+          <w:szCs w:val="24"/>
+        </w:rPr>
+        <w:t>label</w:t>
+      </w:r>
+      <w:r>
+        <w:rPr>
+          <w:rFonts w:eastAsia="Times New Roman"/>
+          <w:color w:val="7030A0"/>
+          <w:sz w:val="24"/>
+          <w:szCs w:val="24"/>
+        </w:rPr>
+        <w:t xml:space="preserve"> errors</w:t>
+      </w:r>
+      <w:r>
+        <w:rPr>
+          <w:rFonts w:eastAsia="Times New Roman"/>
+          <w:color w:val="7030A0"/>
+          <w:sz w:val="24"/>
+          <w:szCs w:val="24"/>
+        </w:rPr>
+        <w:br/>
+      </w:r>
+      <w:r>
+        <w:rPr>
+          <w:noProof/>
+          <w:sz w:val="24"/>
+          <w:szCs w:val="24"/>
+        </w:rPr>
+        <w:drawing>
+          <wp:inline distT="0" distB="0" distL="0" distR="0" wp14:anchorId="66A2027B" wp14:editId="15D493CC">
+            <wp:extent cx="4273550" cy="2476500"/>
+            <wp:effectExtent l="0" t="0" r="0" b="0"/>
+            <wp:docPr id="1" name="Picture 1"/>
+            <wp:cNvGraphicFramePr>
+              <a:graphicFrameLocks xmlns:a="http://schemas.openxmlformats.org/drawingml/2006/main" noChangeAspect="1"/>
+            </wp:cNvGraphicFramePr>
+            <a:graphic xmlns:a="http://schemas.openxmlformats.org/drawingml/2006/main">
+              <a:graphicData uri="http://schemas.openxmlformats.org/drawingml/2006/picture">
+                <pic:pic xmlns:pic="http://schemas.openxmlformats.org/drawingml/2006/picture">
+                  <pic:nvPicPr>
+                    <pic:cNvPr id="1" name=""/>
+                    <pic:cNvPicPr/>
+                  </pic:nvPicPr>
+                  <pic:blipFill rotWithShape="1">
+                    <a:blip r:embed="rId5"/>
+                    <a:srcRect r="28098" b="26678"/>
+                    <a:stretch/>
+                  </pic:blipFill>
+                  <pic:spPr bwMode="auto">
+                    <a:xfrm>
+                      <a:off x="0" y="0"/>
+                      <a:ext cx="4273550" cy="2476500"/>
+                    </a:xfrm>
+                    <a:prstGeom prst="rect">
+                      <a:avLst/>
+                    </a:prstGeom>
+                    <a:ln>
+                      <a:noFill/>
+                    </a:ln>
+                    <a:extLst>
+                      <a:ext uri="{53640926-AAD7-44D8-BBD7-CCE9431645EC}">
+                        <a14:shadowObscured xmlns:a14="http://schemas.microsoft.com/office/drawing/2010/main"/>
+                      </a:ext>
+                    </a:extLst>
+                  </pic:spPr>
+                </pic:pic>
+              </a:graphicData>
+            </a:graphic>
+          </wp:inline>
+        </w:drawing>
       </w:r>
     </w:p>
     <w:p>
@@ -464,12 +337,14 @@
           <w:numId w:val="1"/>
         </w:numPr>
         <w:rPr>
-          <w:sz w:val="28"/>
-        </w:rPr>
-      </w:pPr>
-      <w:r>
-        <w:rPr>
-          <w:sz w:val="28"/>
+          <w:sz w:val="24"/>
+          <w:szCs w:val="24"/>
+        </w:rPr>
+      </w:pPr>
+      <w:r>
+        <w:rPr>
+          <w:sz w:val="24"/>
+          <w:szCs w:val="24"/>
         </w:rPr>
         <w:t>Non-linear hydrodynamics vs non-linear buoyancy vs ME</w:t>
       </w:r>
@@ -485,36 +360,170 @@
         <w:rPr>
           <w:rFonts w:eastAsia="Times New Roman"/>
           <w:color w:val="FF0000"/>
+          <w:sz w:val="24"/>
+          <w:szCs w:val="24"/>
         </w:rPr>
       </w:pPr>
       <w:r>
         <w:rPr>
           <w:rFonts w:eastAsia="Times New Roman"/>
           <w:color w:val="FF0000"/>
-        </w:rPr>
-        <w:t>I believe we have defined Nonlinear Buoyancy and Froude-</w:t>
-      </w:r>
-      <w:proofErr w:type="spellStart"/>
-      <w:r>
-        <w:rPr>
-          <w:rFonts w:eastAsia="Times New Roman"/>
-          <w:color w:val="FF0000"/>
-        </w:rPr>
-        <w:t>Krylov</w:t>
-      </w:r>
-      <w:proofErr w:type="spellEnd"/>
-      <w:r>
-        <w:rPr>
-          <w:rFonts w:eastAsia="Times New Roman"/>
-          <w:color w:val="FF0000"/>
-        </w:rPr>
-        <w:t xml:space="preserve"> Forces and Torques and Morison Elements as separate and moved away from using the term nonlinear hydrodynamics to describe either of these modeling capabilities.</w:t>
+          <w:sz w:val="24"/>
+          <w:szCs w:val="24"/>
+        </w:rPr>
+        <w:t>I believe we have defined Nonlinear Buoyancy and Froude-Krylov Forces and Torques and Morison Elements as separate and moved away from using the term nonlinear hydrodynamics to describe either of these modeling capabilities.</w:t>
       </w:r>
     </w:p>
     <w:p>
       <w:pPr>
-        <w:rPr>
-          <w:sz w:val="28"/>
+        <w:numPr>
+          <w:ilvl w:val="1"/>
+          <w:numId w:val="1"/>
+        </w:numPr>
+        <w:spacing w:line="252" w:lineRule="auto"/>
+        <w:contextualSpacing/>
+        <w:rPr>
+          <w:rFonts w:eastAsia="Times New Roman"/>
+          <w:color w:val="FF0000"/>
+          <w:sz w:val="24"/>
+          <w:szCs w:val="24"/>
+        </w:rPr>
+      </w:pPr>
+      <w:r>
+        <w:rPr>
+          <w:rFonts w:eastAsia="Times New Roman"/>
+          <w:color w:val="7030A0"/>
+          <w:sz w:val="24"/>
+          <w:szCs w:val="24"/>
+        </w:rPr>
+        <w:t>Thanks, I see that here now (</w:t>
+      </w:r>
+      <w:hyperlink r:id="rId6" w:anchor="non-linear-buoyancy-and-froude-krylov-excitation" w:history="1">
+        <w:r>
+          <w:rPr>
+            <w:rStyle w:val="Hyperlink"/>
+            <w:rFonts w:eastAsia="Times New Roman"/>
+            <w:sz w:val="24"/>
+            <w:szCs w:val="24"/>
+          </w:rPr>
+          <w:t>http://wec-sim.github.io/WEC-Sim/advanced_features.html#non-linear-buoyancy-and-froude-krylov-excitation</w:t>
+        </w:r>
+      </w:hyperlink>
+      <w:r>
+        <w:rPr>
+          <w:rFonts w:eastAsia="Times New Roman"/>
+          <w:color w:val="7030A0"/>
+          <w:sz w:val="24"/>
+          <w:szCs w:val="24"/>
+        </w:rPr>
+        <w:t xml:space="preserve">). </w:t>
+      </w:r>
+    </w:p>
+    <w:p>
+      <w:pPr>
+        <w:numPr>
+          <w:ilvl w:val="2"/>
+          <w:numId w:val="1"/>
+        </w:numPr>
+        <w:spacing w:line="252" w:lineRule="auto"/>
+        <w:contextualSpacing/>
+        <w:rPr>
+          <w:rFonts w:eastAsia="Times New Roman"/>
+          <w:color w:val="FF0000"/>
+          <w:sz w:val="24"/>
+          <w:szCs w:val="24"/>
+        </w:rPr>
+      </w:pPr>
+      <w:r>
+        <w:rPr>
+          <w:rFonts w:eastAsia="Times New Roman"/>
+          <w:color w:val="7030A0"/>
+          <w:sz w:val="24"/>
+          <w:szCs w:val="24"/>
+        </w:rPr>
+        <w:t xml:space="preserve">Variable is defined as </w:t>
+      </w:r>
+      <w:r>
+        <w:rPr>
+          <w:rFonts w:eastAsia="Times New Roman"/>
+          <w:i/>
+          <w:color w:val="7030A0"/>
+          <w:sz w:val="24"/>
+          <w:szCs w:val="24"/>
+        </w:rPr>
+        <w:t>simu.nlHy</w:t>
+      </w:r>
+      <w:r>
+        <w:rPr>
+          <w:rFonts w:eastAsia="Times New Roman"/>
+          <w:i/>
+          <w:color w:val="7030A0"/>
+          <w:sz w:val="24"/>
+          <w:szCs w:val="24"/>
+        </w:rPr>
+        <w:t>dr</w:t>
+      </w:r>
+      <w:r>
+        <w:rPr>
+          <w:rFonts w:eastAsia="Times New Roman"/>
+          <w:i/>
+          <w:color w:val="7030A0"/>
+          <w:sz w:val="24"/>
+          <w:szCs w:val="24"/>
+        </w:rPr>
+        <w:t>o</w:t>
+      </w:r>
+      <w:r>
+        <w:rPr>
+          <w:rFonts w:eastAsia="Times New Roman"/>
+          <w:i/>
+          <w:color w:val="7030A0"/>
+          <w:sz w:val="24"/>
+          <w:szCs w:val="24"/>
+        </w:rPr>
+        <w:t xml:space="preserve">, </w:t>
+      </w:r>
+      <w:r>
+        <w:rPr>
+          <w:rFonts w:eastAsia="Times New Roman"/>
+          <w:color w:val="7030A0"/>
+          <w:sz w:val="24"/>
+          <w:szCs w:val="24"/>
+        </w:rPr>
+        <w:t xml:space="preserve">do we want to change that?  </w:t>
+      </w:r>
+    </w:p>
+    <w:p>
+      <w:pPr>
+        <w:numPr>
+          <w:ilvl w:val="2"/>
+          <w:numId w:val="1"/>
+        </w:numPr>
+        <w:spacing w:line="252" w:lineRule="auto"/>
+        <w:contextualSpacing/>
+        <w:rPr>
+          <w:rFonts w:eastAsia="Times New Roman"/>
+          <w:color w:val="FF0000"/>
+          <w:sz w:val="24"/>
+          <w:szCs w:val="24"/>
+        </w:rPr>
+      </w:pPr>
+      <w:r>
+        <w:rPr>
+          <w:rFonts w:eastAsia="Times New Roman"/>
+          <w:color w:val="7030A0"/>
+          <w:sz w:val="24"/>
+          <w:szCs w:val="24"/>
+        </w:rPr>
+        <w:lastRenderedPageBreak/>
+        <w:t xml:space="preserve">The webinar is called “non-linear hydrodynamics,” do we want to change that?  </w:t>
+      </w:r>
+    </w:p>
+    <w:p>
+      <w:pPr>
+        <w:rPr>
+          <w:sz w:val="24"/>
+          <w:szCs w:val="24"/>
         </w:rPr>
       </w:pPr>
     </w:p>
@@ -558,7 +567,7 @@
         <w:rFonts w:ascii="Courier New" w:hAnsi="Courier New" w:cs="Courier New" w:hint="default"/>
       </w:rPr>
     </w:lvl>
-    <w:lvl w:ilvl="2" w:tplc="04090005" w:tentative="1">
+    <w:lvl w:ilvl="2" w:tplc="04090005">
       <w:start w:val="1"/>
       <w:numFmt w:val="bullet"/>
       <w:lvlText w:val=""/>
@@ -648,15 +657,6 @@
   </w:num>
   <w:num w:numId="2">
     <w:abstractNumId w:val="0"/>
-    <w:lvlOverride w:ilvl="0"/>
-    <w:lvlOverride w:ilvl="1"/>
-    <w:lvlOverride w:ilvl="2"/>
-    <w:lvlOverride w:ilvl="3"/>
-    <w:lvlOverride w:ilvl="4"/>
-    <w:lvlOverride w:ilvl="5"/>
-    <w:lvlOverride w:ilvl="6"/>
-    <w:lvlOverride w:ilvl="7"/>
-    <w:lvlOverride w:ilvl="8"/>
   </w:num>
 </w:numbering>
 </file>
@@ -1097,6 +1097,127 @@
       <w:contextualSpacing/>
     </w:pPr>
   </w:style>
+  <w:style w:type="character" w:styleId="CommentReference">
+    <w:name w:val="annotation reference"/>
+    <w:basedOn w:val="DefaultParagraphFont"/>
+    <w:uiPriority w:val="99"/>
+    <w:semiHidden/>
+    <w:unhideWhenUsed/>
+    <w:rsid w:val="007D2DD5"/>
+    <w:rPr>
+      <w:sz w:val="16"/>
+      <w:szCs w:val="16"/>
+    </w:rPr>
+  </w:style>
+  <w:style w:type="paragraph" w:styleId="CommentText">
+    <w:name w:val="annotation text"/>
+    <w:basedOn w:val="Normal"/>
+    <w:link w:val="CommentTextChar"/>
+    <w:uiPriority w:val="99"/>
+    <w:semiHidden/>
+    <w:unhideWhenUsed/>
+    <w:rsid w:val="007D2DD5"/>
+    <w:pPr>
+      <w:spacing w:line="240" w:lineRule="auto"/>
+    </w:pPr>
+    <w:rPr>
+      <w:sz w:val="20"/>
+      <w:szCs w:val="20"/>
+    </w:rPr>
+  </w:style>
+  <w:style w:type="character" w:customStyle="1" w:styleId="CommentTextChar">
+    <w:name w:val="Comment Text Char"/>
+    <w:basedOn w:val="DefaultParagraphFont"/>
+    <w:link w:val="CommentText"/>
+    <w:uiPriority w:val="99"/>
+    <w:semiHidden/>
+    <w:rsid w:val="007D2DD5"/>
+    <w:rPr>
+      <w:sz w:val="20"/>
+      <w:szCs w:val="20"/>
+    </w:rPr>
+  </w:style>
+  <w:style w:type="paragraph" w:styleId="CommentSubject">
+    <w:name w:val="annotation subject"/>
+    <w:basedOn w:val="CommentText"/>
+    <w:next w:val="CommentText"/>
+    <w:link w:val="CommentSubjectChar"/>
+    <w:uiPriority w:val="99"/>
+    <w:semiHidden/>
+    <w:unhideWhenUsed/>
+    <w:rsid w:val="007D2DD5"/>
+    <w:rPr>
+      <w:b/>
+      <w:bCs/>
+    </w:rPr>
+  </w:style>
+  <w:style w:type="character" w:customStyle="1" w:styleId="CommentSubjectChar">
+    <w:name w:val="Comment Subject Char"/>
+    <w:basedOn w:val="CommentTextChar"/>
+    <w:link w:val="CommentSubject"/>
+    <w:uiPriority w:val="99"/>
+    <w:semiHidden/>
+    <w:rsid w:val="007D2DD5"/>
+    <w:rPr>
+      <w:b/>
+      <w:bCs/>
+      <w:sz w:val="20"/>
+      <w:szCs w:val="20"/>
+    </w:rPr>
+  </w:style>
+  <w:style w:type="paragraph" w:styleId="BalloonText">
+    <w:name w:val="Balloon Text"/>
+    <w:basedOn w:val="Normal"/>
+    <w:link w:val="BalloonTextChar"/>
+    <w:uiPriority w:val="99"/>
+    <w:semiHidden/>
+    <w:unhideWhenUsed/>
+    <w:rsid w:val="007D2DD5"/>
+    <w:pPr>
+      <w:spacing w:after="0" w:line="240" w:lineRule="auto"/>
+    </w:pPr>
+    <w:rPr>
+      <w:rFonts w:ascii="Segoe UI" w:hAnsi="Segoe UI" w:cs="Segoe UI"/>
+      <w:sz w:val="18"/>
+      <w:szCs w:val="18"/>
+    </w:rPr>
+  </w:style>
+  <w:style w:type="character" w:customStyle="1" w:styleId="BalloonTextChar">
+    <w:name w:val="Balloon Text Char"/>
+    <w:basedOn w:val="DefaultParagraphFont"/>
+    <w:link w:val="BalloonText"/>
+    <w:uiPriority w:val="99"/>
+    <w:semiHidden/>
+    <w:rsid w:val="007D2DD5"/>
+    <w:rPr>
+      <w:rFonts w:ascii="Segoe UI" w:hAnsi="Segoe UI" w:cs="Segoe UI"/>
+      <w:sz w:val="18"/>
+      <w:szCs w:val="18"/>
+    </w:rPr>
+  </w:style>
+  <w:style w:type="character" w:styleId="Hyperlink">
+    <w:name w:val="Hyperlink"/>
+    <w:basedOn w:val="DefaultParagraphFont"/>
+    <w:uiPriority w:val="99"/>
+    <w:unhideWhenUsed/>
+    <w:rsid w:val="00EE0F48"/>
+    <w:rPr>
+      <w:color w:val="0563C1" w:themeColor="hyperlink"/>
+      <w:u w:val="single"/>
+    </w:rPr>
+  </w:style>
+  <w:style w:type="character" w:styleId="UnresolvedMention">
+    <w:name w:val="Unresolved Mention"/>
+    <w:basedOn w:val="DefaultParagraphFont"/>
+    <w:uiPriority w:val="99"/>
+    <w:semiHidden/>
+    <w:unhideWhenUsed/>
+    <w:rsid w:val="00EE0F48"/>
+    <w:rPr>
+      <w:color w:val="808080"/>
+      <w:shd w:val="clear" w:color="auto" w:fill="E6E6E6"/>
+    </w:rPr>
+  </w:style>
 </w:styles>
 </file>
 

</xml_diff>